<commit_message>
Finished commentary and page rank proj
</commit_message>
<xml_diff>
--- a/PageRank/pageRankCommentary.docx
+++ b/PageRank/pageRankCommentary.docx
@@ -71,22 +71,17 @@
           <w:rFonts w:ascii="Helvetica Neue" w:hAnsi="Helvetica Neue"/>
           <w:color w:val="2D3B45"/>
         </w:rPr>
-        <w:t>11</w:t>
+        <w:t>11/</w:t>
       </w:r>
       <w:r>
         <w:rPr>
           <w:rFonts w:ascii="Helvetica Neue" w:hAnsi="Helvetica Neue"/>
           <w:color w:val="2D3B45"/>
         </w:rPr>
-        <w:t>/2</w:t>
-      </w:r>
-      <w:r>
-        <w:rPr>
-          <w:rFonts w:ascii="Helvetica Neue" w:hAnsi="Helvetica Neue"/>
-          <w:color w:val="2D3B45"/>
-        </w:rPr>
-        <w:t>9</w:t>
-      </w:r>
+        <w:t>30</w:t>
+      </w:r>
+      <w:bookmarkStart w:id="0" w:name="_GoBack"/>
+      <w:bookmarkEnd w:id="0"/>
       <w:r>
         <w:rPr>
           <w:rFonts w:ascii="Helvetica Neue" w:hAnsi="Helvetica Neue"/>
@@ -113,8 +108,6 @@
         </w:rPr>
         <w:t>Page Rank</w:t>
       </w:r>
-      <w:bookmarkStart w:id="0" w:name="_GoBack"/>
-      <w:bookmarkEnd w:id="0"/>
       <w:r>
         <w:rPr>
           <w:rFonts w:ascii="Helvetica Neue" w:hAnsi="Helvetica Neue"/>
@@ -129,28 +122,301 @@
         <w:t>What data structure did you use for your table of URLs?  Why did you choose it?  If you could do the project over would you choose something different?</w:t>
       </w:r>
     </w:p>
+    <w:p>
+      <w:pPr>
+        <w:pStyle w:val="ListParagraph"/>
+        <w:numPr>
+          <w:ilvl w:val="0"/>
+          <w:numId w:val="1"/>
+        </w:numPr>
+      </w:pPr>
+      <w:r>
+        <w:t>I translated the input to an adjacency list using a</w:t>
+      </w:r>
+      <w:r>
+        <w:t>n</w:t>
+      </w:r>
+      <w:r>
+        <w:t xml:space="preserve"> </w:t>
+      </w:r>
+      <w:proofErr w:type="spellStart"/>
+      <w:r>
+        <w:t>unordered_map</w:t>
+      </w:r>
+      <w:proofErr w:type="spellEnd"/>
+      <w:r>
+        <w:t>&lt;string, vector&lt;string&gt;&gt;</w:t>
+      </w:r>
+      <w:r>
+        <w:t xml:space="preserve"> for my table of URLs. I chose this method because I wanted to track what </w:t>
+      </w:r>
+      <w:proofErr w:type="spellStart"/>
+      <w:r>
+        <w:t>urls</w:t>
+      </w:r>
+      <w:proofErr w:type="spellEnd"/>
+      <w:r>
+        <w:t xml:space="preserve"> the </w:t>
+      </w:r>
+      <w:proofErr w:type="spellStart"/>
+      <w:r>
+        <w:t>urls</w:t>
+      </w:r>
+      <w:proofErr w:type="spellEnd"/>
+      <w:r>
+        <w:t xml:space="preserve"> in the table were pointing to and their degrees. This allowed me to combine multiple vectors into one</w:t>
+      </w:r>
+      <w:r>
+        <w:t xml:space="preserve"> data structure</w:t>
+      </w:r>
+      <w:r>
+        <w:t xml:space="preserve">. To get just the list of URLs I </w:t>
+      </w:r>
+      <w:r>
+        <w:t>got</w:t>
+      </w:r>
+      <w:r>
+        <w:t xml:space="preserve"> the key set of the map in the form of a vector&lt;string&gt;. This made the project move along really well. I wouldn’t change anything about it if I were to start over.</w:t>
+      </w:r>
+    </w:p>
     <w:p/>
     <w:p>
       <w:r>
         <w:t>What graph implementation did you choose?  Why did you choose it?  If you could do the project over would you choose something different?</w:t>
       </w:r>
     </w:p>
+    <w:p>
+      <w:pPr>
+        <w:pStyle w:val="ListParagraph"/>
+        <w:numPr>
+          <w:ilvl w:val="0"/>
+          <w:numId w:val="1"/>
+        </w:numPr>
+      </w:pPr>
+      <w:r>
+        <w:t xml:space="preserve">As I mentioned I initially had the graph stored as an adjacency list to save on making a ton of vectors and iterating through them. However, at a certain part in my logic I do convert the list to a matrix for the sake of easy matrix </w:t>
+      </w:r>
+      <w:r>
+        <w:t>multiplication. Since I utilized both graph implementation methods, I wouldn’t do anything differently if I had to start over.</w:t>
+      </w:r>
+    </w:p>
     <w:p/>
     <w:p>
       <w:r>
         <w:t>What is the computational complexity of the methods in your project?</w:t>
       </w:r>
     </w:p>
+    <w:p>
+      <w:pPr>
+        <w:pStyle w:val="ListParagraph"/>
+        <w:numPr>
+          <w:ilvl w:val="0"/>
+          <w:numId w:val="1"/>
+        </w:numPr>
+      </w:pPr>
+      <w:r>
+        <w:t xml:space="preserve">Step #1 – Taking </w:t>
+      </w:r>
+      <w:r>
+        <w:t>I</w:t>
+      </w:r>
+      <w:r>
+        <w:t xml:space="preserve">nput </w:t>
+      </w:r>
+      <w:r>
+        <w:t>&amp;</w:t>
+      </w:r>
+      <w:r>
+        <w:t xml:space="preserve"> </w:t>
+      </w:r>
+      <w:r>
+        <w:t>C</w:t>
+      </w:r>
+      <w:r>
+        <w:t xml:space="preserve">reating the URL </w:t>
+      </w:r>
+      <w:r>
+        <w:t>T</w:t>
+      </w:r>
+      <w:r>
+        <w:t>able</w:t>
+      </w:r>
+    </w:p>
+    <w:p>
+      <w:pPr>
+        <w:pStyle w:val="ListParagraph"/>
+        <w:numPr>
+          <w:ilvl w:val="1"/>
+          <w:numId w:val="1"/>
+        </w:numPr>
+      </w:pPr>
+      <w:r>
+        <w:t>O(n): n being the number of the number of lines following the first</w:t>
+      </w:r>
+    </w:p>
+    <w:p>
+      <w:pPr>
+        <w:pStyle w:val="ListParagraph"/>
+        <w:numPr>
+          <w:ilvl w:val="0"/>
+          <w:numId w:val="1"/>
+        </w:numPr>
+      </w:pPr>
+      <w:r>
+        <w:t>Step #2 – Representing the Graph</w:t>
+      </w:r>
+    </w:p>
+    <w:p>
+      <w:pPr>
+        <w:pStyle w:val="ListParagraph"/>
+        <w:numPr>
+          <w:ilvl w:val="1"/>
+          <w:numId w:val="1"/>
+        </w:numPr>
+      </w:pPr>
+      <w:r>
+        <w:t>O(n^2): n being the number of URLs taken as input</w:t>
+      </w:r>
+    </w:p>
+    <w:p>
+      <w:pPr>
+        <w:pStyle w:val="ListParagraph"/>
+        <w:numPr>
+          <w:ilvl w:val="0"/>
+          <w:numId w:val="1"/>
+        </w:numPr>
+      </w:pPr>
+      <w:r>
+        <w:t xml:space="preserve">Step #3 – Performing </w:t>
+      </w:r>
+      <w:r>
+        <w:t xml:space="preserve">a </w:t>
+      </w:r>
+      <w:r>
+        <w:t>P</w:t>
+      </w:r>
+      <w:r>
+        <w:t>ower Iteration</w:t>
+      </w:r>
+      <w:r>
+        <w:t xml:space="preserve"> </w:t>
+      </w:r>
+    </w:p>
+    <w:p>
+      <w:pPr>
+        <w:pStyle w:val="ListParagraph"/>
+        <w:numPr>
+          <w:ilvl w:val="1"/>
+          <w:numId w:val="1"/>
+        </w:numPr>
+      </w:pPr>
+      <w:r>
+        <w:t>O(</w:t>
+      </w:r>
+      <w:r>
+        <w:t>n^2</w:t>
+      </w:r>
+      <w:r>
+        <w:t>)</w:t>
+      </w:r>
+      <w:r>
+        <w:t>: n being the number of URLs taken in</w:t>
+      </w:r>
+    </w:p>
+    <w:p>
+      <w:pPr>
+        <w:pStyle w:val="ListParagraph"/>
+        <w:numPr>
+          <w:ilvl w:val="2"/>
+          <w:numId w:val="1"/>
+        </w:numPr>
+      </w:pPr>
+      <w:r>
+        <w:t xml:space="preserve">(Multiple </w:t>
+      </w:r>
+      <w:r>
+        <w:t xml:space="preserve">iterations </w:t>
+      </w:r>
+      <w:r>
+        <w:t>would</w:t>
+      </w:r>
+      <w:r>
+        <w:t xml:space="preserve"> lead to a constant scalar</w:t>
+      </w:r>
+      <w:r>
+        <w:t>)</w:t>
+      </w:r>
+    </w:p>
+    <w:p>
+      <w:pPr>
+        <w:pStyle w:val="ListParagraph"/>
+        <w:numPr>
+          <w:ilvl w:val="0"/>
+          <w:numId w:val="1"/>
+        </w:numPr>
+      </w:pPr>
+      <w:r>
+        <w:t>Step #4 – Printing the Output</w:t>
+      </w:r>
+    </w:p>
+    <w:p>
+      <w:pPr>
+        <w:pStyle w:val="ListParagraph"/>
+        <w:numPr>
+          <w:ilvl w:val="1"/>
+          <w:numId w:val="1"/>
+        </w:numPr>
+      </w:pPr>
+      <w:r>
+        <w:t>O(n): n being the number of URLs taken in</w:t>
+      </w:r>
+    </w:p>
     <w:p/>
     <w:p>
       <w:r>
         <w:t>What was the hardest part of this project?</w:t>
       </w:r>
     </w:p>
+    <w:p>
+      <w:pPr>
+        <w:pStyle w:val="ListParagraph"/>
+        <w:numPr>
+          <w:ilvl w:val="0"/>
+          <w:numId w:val="1"/>
+        </w:numPr>
+      </w:pPr>
+      <w:r>
+        <w:t xml:space="preserve">The hardest part of this project was figuring out the power iteration. This is because matrix multiplication is pretty challenging just on paper. When doing it with programming it took a lot of thinking to make sure it was right. Additionally, figuring out how to do multiple power iterations took some time and was challenging to actually implement. </w:t>
+      </w:r>
+    </w:p>
     <w:p/>
     <w:p>
       <w:r>
         <w:t>What did you learn from this project?  Try to be more specific than "I learned about page rank algorithm."</w:t>
+      </w:r>
+    </w:p>
+    <w:p>
+      <w:pPr>
+        <w:pStyle w:val="ListParagraph"/>
+        <w:numPr>
+          <w:ilvl w:val="0"/>
+          <w:numId w:val="1"/>
+        </w:numPr>
+      </w:pPr>
+      <w:r>
+        <w:t xml:space="preserve">While it was cool learning about the basics of what makes google work, the page rank algorithm, I also learned a lot about the map and vector data structures in C++. Previously, we have created our own structures, so actually using the premade ones was a good experience. Additionally, I learned how to do matrix multiplication, </w:t>
+      </w:r>
+      <w:r>
+        <w:t>because</w:t>
+      </w:r>
+      <w:r>
+        <w:t xml:space="preserve"> I never really understood how, and how to test your code through multiple extraneous </w:t>
+      </w:r>
+      <w:r>
+        <w:t>edge</w:t>
+      </w:r>
+      <w:r>
+        <w:t xml:space="preserve"> cases.</w:t>
       </w:r>
     </w:p>
     <w:sectPr>
@@ -161,6 +427,127 @@
     </w:sectPr>
   </w:body>
 </w:document>
+</file>
+
+<file path=word/numbering.xml><?xml version="1.0" encoding="utf-8"?>
+<w:numbering xmlns:wpc="http://schemas.microsoft.com/office/word/2010/wordprocessingCanvas" xmlns:cx="http://schemas.microsoft.com/office/drawing/2014/chartex" xmlns:cx1="http://schemas.microsoft.com/office/drawing/2015/9/8/chartex" xmlns:cx2="http://schemas.microsoft.com/office/drawing/2015/10/21/chartex" xmlns:cx3="http://schemas.microsoft.com/office/drawing/2016/5/9/chartex" xmlns:cx4="http://schemas.microsoft.com/office/drawing/2016/5/10/chartex" xmlns:cx5="http://schemas.microsoft.com/office/drawing/2016/5/11/chartex" xmlns:cx6="http://schemas.microsoft.com/office/drawing/2016/5/12/chartex" xmlns:cx7="http://schemas.microsoft.com/office/drawing/2016/5/13/chartex" xmlns:cx8="http://schemas.microsoft.com/office/drawing/2016/5/14/chartex" xmlns:mc="http://schemas.openxmlformats.org/markup-compatibility/2006" xmlns:aink="http://schemas.microsoft.com/office/drawing/2016/ink" xmlns:am3d="http://schemas.microsoft.com/office/drawing/2017/model3d" xmlns:o="urn:schemas-microsoft-com:office:office" xmlns:r="http://schemas.openxmlformats.org/officeDocument/2006/relationships" xmlns:m="http://schemas.openxmlformats.org/officeDocument/2006/math" xmlns:v="urn:schemas-microsoft-com:vml" xmlns:wp14="http://schemas.microsoft.com/office/word/2010/wordprocessingDrawing" xmlns:wp="http://schemas.openxmlformats.org/drawingml/2006/wordprocessingDrawing" xmlns:w10="urn:schemas-microsoft-com:office:word" xmlns:w="http://schemas.openxmlformats.org/wordprocessingml/2006/main" xmlns:w14="http://schemas.microsoft.com/office/word/2010/wordml" xmlns:w15="http://schemas.microsoft.com/office/word/2012/wordml" xmlns:w16cid="http://schemas.microsoft.com/office/word/2016/wordml/cid" xmlns:w16se="http://schemas.microsoft.com/office/word/2015/wordml/symex" xmlns:wpg="http://schemas.microsoft.com/office/word/2010/wordprocessingGroup" xmlns:wpi="http://schemas.microsoft.com/office/word/2010/wordprocessingInk" xmlns:wne="http://schemas.microsoft.com/office/word/2006/wordml" xmlns:wps="http://schemas.microsoft.com/office/word/2010/wordprocessingShape" mc:Ignorable="w14 w15 w16se w16cid wp14">
+  <w:abstractNum w:abstractNumId="0" w15:restartNumberingAfterBreak="0">
+    <w:nsid w:val="3ED417D3"/>
+    <w:multiLevelType w:val="hybridMultilevel"/>
+    <w:tmpl w:val="F4645952"/>
+    <w:lvl w:ilvl="0" w:tplc="04090001">
+      <w:start w:val="1"/>
+      <w:numFmt w:val="bullet"/>
+      <w:lvlText w:val=""/>
+      <w:lvlJc w:val="left"/>
+      <w:pPr>
+        <w:ind w:left="720" w:hanging="360"/>
+      </w:pPr>
+      <w:rPr>
+        <w:rFonts w:ascii="Symbol" w:hAnsi="Symbol" w:hint="default"/>
+      </w:rPr>
+    </w:lvl>
+    <w:lvl w:ilvl="1" w:tplc="04090003">
+      <w:start w:val="1"/>
+      <w:numFmt w:val="bullet"/>
+      <w:lvlText w:val="o"/>
+      <w:lvlJc w:val="left"/>
+      <w:pPr>
+        <w:ind w:left="1440" w:hanging="360"/>
+      </w:pPr>
+      <w:rPr>
+        <w:rFonts w:ascii="Courier New" w:hAnsi="Courier New" w:cs="Courier New" w:hint="default"/>
+      </w:rPr>
+    </w:lvl>
+    <w:lvl w:ilvl="2" w:tplc="04090005">
+      <w:start w:val="1"/>
+      <w:numFmt w:val="bullet"/>
+      <w:lvlText w:val=""/>
+      <w:lvlJc w:val="left"/>
+      <w:pPr>
+        <w:ind w:left="2160" w:hanging="360"/>
+      </w:pPr>
+      <w:rPr>
+        <w:rFonts w:ascii="Wingdings" w:hAnsi="Wingdings" w:hint="default"/>
+      </w:rPr>
+    </w:lvl>
+    <w:lvl w:ilvl="3" w:tplc="04090001" w:tentative="1">
+      <w:start w:val="1"/>
+      <w:numFmt w:val="bullet"/>
+      <w:lvlText w:val=""/>
+      <w:lvlJc w:val="left"/>
+      <w:pPr>
+        <w:ind w:left="2880" w:hanging="360"/>
+      </w:pPr>
+      <w:rPr>
+        <w:rFonts w:ascii="Symbol" w:hAnsi="Symbol" w:hint="default"/>
+      </w:rPr>
+    </w:lvl>
+    <w:lvl w:ilvl="4" w:tplc="04090003" w:tentative="1">
+      <w:start w:val="1"/>
+      <w:numFmt w:val="bullet"/>
+      <w:lvlText w:val="o"/>
+      <w:lvlJc w:val="left"/>
+      <w:pPr>
+        <w:ind w:left="3600" w:hanging="360"/>
+      </w:pPr>
+      <w:rPr>
+        <w:rFonts w:ascii="Courier New" w:hAnsi="Courier New" w:cs="Courier New" w:hint="default"/>
+      </w:rPr>
+    </w:lvl>
+    <w:lvl w:ilvl="5" w:tplc="04090005" w:tentative="1">
+      <w:start w:val="1"/>
+      <w:numFmt w:val="bullet"/>
+      <w:lvlText w:val=""/>
+      <w:lvlJc w:val="left"/>
+      <w:pPr>
+        <w:ind w:left="4320" w:hanging="360"/>
+      </w:pPr>
+      <w:rPr>
+        <w:rFonts w:ascii="Wingdings" w:hAnsi="Wingdings" w:hint="default"/>
+      </w:rPr>
+    </w:lvl>
+    <w:lvl w:ilvl="6" w:tplc="04090001" w:tentative="1">
+      <w:start w:val="1"/>
+      <w:numFmt w:val="bullet"/>
+      <w:lvlText w:val=""/>
+      <w:lvlJc w:val="left"/>
+      <w:pPr>
+        <w:ind w:left="5040" w:hanging="360"/>
+      </w:pPr>
+      <w:rPr>
+        <w:rFonts w:ascii="Symbol" w:hAnsi="Symbol" w:hint="default"/>
+      </w:rPr>
+    </w:lvl>
+    <w:lvl w:ilvl="7" w:tplc="04090003" w:tentative="1">
+      <w:start w:val="1"/>
+      <w:numFmt w:val="bullet"/>
+      <w:lvlText w:val="o"/>
+      <w:lvlJc w:val="left"/>
+      <w:pPr>
+        <w:ind w:left="5760" w:hanging="360"/>
+      </w:pPr>
+      <w:rPr>
+        <w:rFonts w:ascii="Courier New" w:hAnsi="Courier New" w:cs="Courier New" w:hint="default"/>
+      </w:rPr>
+    </w:lvl>
+    <w:lvl w:ilvl="8" w:tplc="04090005" w:tentative="1">
+      <w:start w:val="1"/>
+      <w:numFmt w:val="bullet"/>
+      <w:lvlText w:val=""/>
+      <w:lvlJc w:val="left"/>
+      <w:pPr>
+        <w:ind w:left="6480" w:hanging="360"/>
+      </w:pPr>
+      <w:rPr>
+        <w:rFonts w:ascii="Wingdings" w:hAnsi="Wingdings" w:hint="default"/>
+      </w:rPr>
+    </w:lvl>
+  </w:abstractNum>
+  <w:num w:numId="1">
+    <w:abstractNumId w:val="0"/>
+  </w:num>
+</w:numbering>
 </file>
 
 <file path=word/styles.xml><?xml version="1.0" encoding="utf-8"?>
@@ -598,6 +985,17 @@
       <w:rFonts w:ascii="Times New Roman" w:eastAsia="Times New Roman" w:hAnsi="Times New Roman" w:cs="Times New Roman"/>
     </w:rPr>
   </w:style>
+  <w:style w:type="paragraph" w:styleId="ListParagraph">
+    <w:name w:val="List Paragraph"/>
+    <w:basedOn w:val="Normal"/>
+    <w:uiPriority w:val="34"/>
+    <w:qFormat/>
+    <w:rsid w:val="00860754"/>
+    <w:pPr>
+      <w:ind w:left="720"/>
+      <w:contextualSpacing/>
+    </w:pPr>
+  </w:style>
 </w:styles>
 </file>
 

</xml_diff>